<commit_message>
Atualização de todo o sitw
</commit_message>
<xml_diff>
--- a/Documentação/Projeto Individual.docx
+++ b/Documentação/Projeto Individual.docx
@@ -1706,6 +1706,26 @@
         <w:t>Morumbi</w:t>
       </w:r>
       <w:bookmarkEnd w:id="2"/>
+      <w:r>
+        <w:rPr>
+          <w:rFonts w:ascii="Times New Roman" w:hAnsi="Times New Roman" w:cs="Times New Roman"/>
+          <w:color w:val="auto"/>
+          <w:sz w:val="40"/>
+          <w:u w:val="single"/>
+        </w:rPr>
+        <w:t xml:space="preserve"> – atual </w:t>
+      </w:r>
+      <w:proofErr w:type="spellStart"/>
+      <w:r>
+        <w:rPr>
+          <w:rFonts w:ascii="Times New Roman" w:hAnsi="Times New Roman" w:cs="Times New Roman"/>
+          <w:color w:val="auto"/>
+          <w:sz w:val="40"/>
+          <w:u w:val="single"/>
+        </w:rPr>
+        <w:t>Morumbis</w:t>
+      </w:r>
+      <w:proofErr w:type="spellEnd"/>
     </w:p>
     <w:p/>
     <w:p>
@@ -2827,7 +2847,6 @@
       <w:r>
         <w:rPr>
           <w:rFonts w:ascii="Times New Roman" w:eastAsia="Times New Roman" w:hAnsi="Times New Roman" w:cs="Times New Roman"/>
-          <w:b/>
           <w:bCs/>
           <w:color w:val="auto"/>
           <w:spacing w:val="-9"/>
@@ -2843,7 +2862,6 @@
       <w:r>
         <w:rPr>
           <w:rFonts w:ascii="Times New Roman" w:eastAsia="Times New Roman" w:hAnsi="Times New Roman" w:cs="Times New Roman"/>
-          <w:b/>
           <w:bCs/>
           <w:color w:val="auto"/>
           <w:spacing w:val="-9"/>
@@ -2908,7 +2926,6 @@
       <w:r>
         <w:rPr>
           <w:rFonts w:ascii="Times New Roman" w:eastAsia="Times New Roman" w:hAnsi="Times New Roman" w:cs="Times New Roman"/>
-          <w:b/>
           <w:bCs/>
           <w:color w:val="auto"/>
           <w:spacing w:val="-9"/>
@@ -2986,7 +3003,6 @@
       <w:r>
         <w:rPr>
           <w:rFonts w:ascii="Times New Roman" w:eastAsia="Times New Roman" w:hAnsi="Times New Roman" w:cs="Times New Roman"/>
-          <w:b/>
           <w:bCs/>
           <w:color w:val="auto"/>
           <w:spacing w:val="-9"/>
@@ -3019,7 +3035,6 @@
       <w:r>
         <w:rPr>
           <w:rFonts w:ascii="Times New Roman" w:eastAsia="Times New Roman" w:hAnsi="Times New Roman" w:cs="Times New Roman"/>
-          <w:b/>
           <w:bCs/>
           <w:color w:val="auto"/>
           <w:spacing w:val="-9"/>
@@ -3067,7 +3082,6 @@
       <w:r>
         <w:rPr>
           <w:rFonts w:ascii="Times New Roman" w:eastAsia="Times New Roman" w:hAnsi="Times New Roman" w:cs="Times New Roman"/>
-          <w:b/>
           <w:bCs/>
           <w:color w:val="auto"/>
           <w:spacing w:val="-9"/>
@@ -3083,7 +3097,6 @@
       <w:r>
         <w:rPr>
           <w:rFonts w:ascii="Times New Roman" w:eastAsia="Times New Roman" w:hAnsi="Times New Roman" w:cs="Times New Roman"/>
-          <w:b/>
           <w:bCs/>
           <w:color w:val="auto"/>
           <w:spacing w:val="-9"/>
@@ -3148,7 +3161,6 @@
       <w:r>
         <w:rPr>
           <w:rFonts w:ascii="Times New Roman" w:eastAsia="Times New Roman" w:hAnsi="Times New Roman" w:cs="Times New Roman"/>
-          <w:b/>
           <w:bCs/>
           <w:color w:val="auto"/>
           <w:spacing w:val="-9"/>
@@ -3214,7 +3226,6 @@
       <w:r>
         <w:rPr>
           <w:rFonts w:ascii="Times New Roman" w:eastAsia="Times New Roman" w:hAnsi="Times New Roman" w:cs="Times New Roman"/>
-          <w:b/>
           <w:bCs/>
           <w:color w:val="auto"/>
           <w:spacing w:val="-9"/>
@@ -3231,7 +3242,6 @@
       <w:r>
         <w:rPr>
           <w:rFonts w:ascii="Times New Roman" w:eastAsia="Times New Roman" w:hAnsi="Times New Roman" w:cs="Times New Roman"/>
-          <w:b/>
           <w:bCs/>
           <w:color w:val="auto"/>
           <w:spacing w:val="-9"/>
@@ -3248,7 +3258,6 @@
       <w:r>
         <w:rPr>
           <w:rFonts w:ascii="Times New Roman" w:eastAsia="Times New Roman" w:hAnsi="Times New Roman" w:cs="Times New Roman"/>
-          <w:b/>
           <w:bCs/>
           <w:color w:val="auto"/>
           <w:spacing w:val="-9"/>
@@ -3265,7 +3274,6 @@
       <w:r>
         <w:rPr>
           <w:rFonts w:ascii="Times New Roman" w:eastAsia="Times New Roman" w:hAnsi="Times New Roman" w:cs="Times New Roman"/>
-          <w:b/>
           <w:bCs/>
           <w:color w:val="auto"/>
           <w:spacing w:val="-9"/>
@@ -3282,7 +3290,6 @@
       <w:r>
         <w:rPr>
           <w:rFonts w:ascii="Times New Roman" w:eastAsia="Times New Roman" w:hAnsi="Times New Roman" w:cs="Times New Roman"/>
-          <w:b/>
           <w:bCs/>
           <w:color w:val="auto"/>
           <w:spacing w:val="-9"/>
@@ -3360,7 +3367,6 @@
       <w:r>
         <w:rPr>
           <w:rFonts w:ascii="Times New Roman" w:eastAsia="Times New Roman" w:hAnsi="Times New Roman" w:cs="Times New Roman"/>
-          <w:b/>
           <w:bCs/>
           <w:color w:val="auto"/>
           <w:spacing w:val="-9"/>
@@ -3438,7 +3444,6 @@
       <w:r>
         <w:rPr>
           <w:rFonts w:ascii="Times New Roman" w:eastAsia="Times New Roman" w:hAnsi="Times New Roman" w:cs="Times New Roman"/>
-          <w:b/>
           <w:bCs/>
           <w:color w:val="auto"/>
           <w:spacing w:val="-9"/>
@@ -3516,7 +3521,6 @@
       <w:r>
         <w:rPr>
           <w:rFonts w:ascii="Times New Roman" w:eastAsia="Times New Roman" w:hAnsi="Times New Roman" w:cs="Times New Roman"/>
-          <w:b/>
           <w:bCs/>
           <w:color w:val="auto"/>
           <w:spacing w:val="-9"/>
@@ -3532,7 +3536,6 @@
       <w:r>
         <w:rPr>
           <w:rFonts w:ascii="Times New Roman" w:eastAsia="Times New Roman" w:hAnsi="Times New Roman" w:cs="Times New Roman"/>
-          <w:b/>
           <w:bCs/>
           <w:color w:val="auto"/>
           <w:spacing w:val="-9"/>
@@ -3597,7 +3600,6 @@
       <w:r>
         <w:rPr>
           <w:rFonts w:ascii="Times New Roman" w:eastAsia="Times New Roman" w:hAnsi="Times New Roman" w:cs="Times New Roman"/>
-          <w:b/>
           <w:bCs/>
           <w:color w:val="auto"/>
           <w:spacing w:val="-9"/>
@@ -3675,7 +3677,6 @@
       <w:r>
         <w:rPr>
           <w:rFonts w:ascii="Times New Roman" w:eastAsia="Times New Roman" w:hAnsi="Times New Roman" w:cs="Times New Roman"/>
-          <w:b/>
           <w:bCs/>
           <w:color w:val="auto"/>
           <w:spacing w:val="-9"/>
@@ -3789,7 +3790,6 @@
         <w:spacing w:before="120" w:beforeAutospacing="0" w:after="0" w:afterAutospacing="0"/>
         <w:jc w:val="center"/>
         <w:rPr>
-          <w:b/>
           <w:sz w:val="44"/>
           <w:szCs w:val="28"/>
         </w:rPr>
@@ -3801,7 +3801,6 @@
         <w:shd w:val="clear" w:color="auto" w:fill="FFFFFF"/>
         <w:spacing w:before="120" w:beforeAutospacing="0" w:after="0" w:afterAutospacing="0"/>
         <w:rPr>
-          <w:b/>
           <w:sz w:val="40"/>
           <w:szCs w:val="28"/>
         </w:rPr>
@@ -3829,7 +3828,6 @@
       <w:r>
         <w:rPr>
           <w:rFonts w:ascii="Times New Roman" w:eastAsia="Times New Roman" w:hAnsi="Times New Roman" w:cs="Times New Roman"/>
-          <w:b/>
           <w:color w:val="auto"/>
           <w:kern w:val="0"/>
           <w:sz w:val="30"/>
@@ -3900,7 +3898,6 @@
       <w:r>
         <w:rPr>
           <w:rFonts w:ascii="Times New Roman" w:eastAsia="Times New Roman" w:hAnsi="Times New Roman" w:cs="Times New Roman"/>
-          <w:b/>
           <w:color w:val="auto"/>
           <w:kern w:val="0"/>
           <w:sz w:val="30"/>
@@ -3946,18 +3943,7 @@
           <w:szCs w:val="30"/>
           <w14:ligatures w14:val="none"/>
         </w:rPr>
-        <w:t>19</w:t>
-      </w:r>
-      <w:r>
-        <w:rPr>
-          <w:rFonts w:ascii="Times New Roman" w:eastAsia="Times New Roman" w:hAnsi="Times New Roman" w:cs="Times New Roman"/>
-          <w:color w:val="auto"/>
-          <w:kern w:val="0"/>
-          <w:sz w:val="30"/>
-          <w:szCs w:val="30"/>
-          <w14:ligatures w14:val="none"/>
-        </w:rPr>
-        <w:t>60</w:t>
+        <w:t>1960</w:t>
       </w:r>
     </w:p>
     <w:p>
@@ -3982,7 +3968,6 @@
       <w:r>
         <w:rPr>
           <w:rFonts w:ascii="Times New Roman" w:eastAsia="Times New Roman" w:hAnsi="Times New Roman" w:cs="Times New Roman"/>
-          <w:b/>
           <w:color w:val="auto"/>
           <w:kern w:val="0"/>
           <w:sz w:val="30"/>
@@ -4042,7 +4027,6 @@
       <w:r>
         <w:rPr>
           <w:rFonts w:ascii="Times New Roman" w:eastAsia="Times New Roman" w:hAnsi="Times New Roman" w:cs="Times New Roman"/>
-          <w:b/>
           <w:color w:val="auto"/>
           <w:kern w:val="0"/>
           <w:sz w:val="30"/>
@@ -4113,7 +4097,6 @@
       <w:r>
         <w:rPr>
           <w:rFonts w:ascii="Times New Roman" w:eastAsia="Times New Roman" w:hAnsi="Times New Roman" w:cs="Times New Roman"/>
-          <w:b/>
           <w:color w:val="auto"/>
           <w:kern w:val="0"/>
           <w:sz w:val="30"/>
@@ -4184,7 +4167,6 @@
       <w:r>
         <w:rPr>
           <w:rFonts w:ascii="Times New Roman" w:eastAsia="Times New Roman" w:hAnsi="Times New Roman" w:cs="Times New Roman"/>
-          <w:b/>
           <w:color w:val="auto"/>
           <w:kern w:val="0"/>
           <w:sz w:val="30"/>
@@ -4198,7 +4180,6 @@
       <w:r>
         <w:rPr>
           <w:rFonts w:ascii="Times New Roman" w:eastAsia="Times New Roman" w:hAnsi="Times New Roman" w:cs="Times New Roman"/>
-          <w:b/>
           <w:color w:val="auto"/>
           <w:kern w:val="0"/>
           <w:sz w:val="30"/>
@@ -4212,7 +4193,6 @@
       <w:r>
         <w:rPr>
           <w:rFonts w:ascii="Times New Roman" w:eastAsia="Times New Roman" w:hAnsi="Times New Roman" w:cs="Times New Roman"/>
-          <w:b/>
           <w:color w:val="auto"/>
           <w:kern w:val="0"/>
           <w:sz w:val="30"/>
@@ -4226,7 +4206,6 @@
       <w:r>
         <w:rPr>
           <w:rFonts w:ascii="Times New Roman" w:eastAsia="Times New Roman" w:hAnsi="Times New Roman" w:cs="Times New Roman"/>
-          <w:b/>
           <w:color w:val="auto"/>
           <w:kern w:val="0"/>
           <w:sz w:val="30"/>
@@ -4240,7 +4219,6 @@
       <w:r>
         <w:rPr>
           <w:rFonts w:ascii="Times New Roman" w:eastAsia="Times New Roman" w:hAnsi="Times New Roman" w:cs="Times New Roman"/>
-          <w:b/>
           <w:color w:val="auto"/>
           <w:kern w:val="0"/>
           <w:sz w:val="30"/>
@@ -4311,7 +4289,6 @@
       <w:r>
         <w:rPr>
           <w:rFonts w:ascii="Times New Roman" w:eastAsia="Times New Roman" w:hAnsi="Times New Roman" w:cs="Times New Roman"/>
-          <w:b/>
           <w:color w:val="auto"/>
           <w:kern w:val="0"/>
           <w:sz w:val="30"/>
@@ -4382,7 +4359,6 @@
       <w:r>
         <w:rPr>
           <w:rFonts w:ascii="Times New Roman" w:eastAsia="Times New Roman" w:hAnsi="Times New Roman" w:cs="Times New Roman"/>
-          <w:b/>
           <w:color w:val="auto"/>
           <w:kern w:val="0"/>
           <w:sz w:val="30"/>
@@ -4453,7 +4429,6 @@
       <w:r>
         <w:rPr>
           <w:rFonts w:ascii="Times New Roman" w:eastAsia="Times New Roman" w:hAnsi="Times New Roman" w:cs="Times New Roman"/>
-          <w:b/>
           <w:color w:val="auto"/>
           <w:kern w:val="0"/>
           <w:sz w:val="30"/>
@@ -4526,7 +4501,6 @@
       <w:r>
         <w:rPr>
           <w:rFonts w:ascii="Times New Roman" w:eastAsia="Times New Roman" w:hAnsi="Times New Roman" w:cs="Times New Roman"/>
-          <w:b/>
           <w:color w:val="auto"/>
           <w:kern w:val="0"/>
           <w:sz w:val="30"/>
@@ -4540,7 +4514,6 @@
       <w:r>
         <w:rPr>
           <w:rFonts w:ascii="Times New Roman" w:eastAsia="Times New Roman" w:hAnsi="Times New Roman" w:cs="Times New Roman"/>
-          <w:b/>
           <w:color w:val="auto"/>
           <w:kern w:val="0"/>
           <w:sz w:val="30"/>
@@ -4554,7 +4527,6 @@
       <w:r>
         <w:rPr>
           <w:rFonts w:ascii="Times New Roman" w:eastAsia="Times New Roman" w:hAnsi="Times New Roman" w:cs="Times New Roman"/>
-          <w:b/>
           <w:color w:val="auto"/>
           <w:kern w:val="0"/>
           <w:sz w:val="30"/>
@@ -4568,7 +4540,6 @@
       <w:r>
         <w:rPr>
           <w:rFonts w:ascii="Times New Roman" w:eastAsia="Times New Roman" w:hAnsi="Times New Roman" w:cs="Times New Roman"/>
-          <w:b/>
           <w:color w:val="auto"/>
           <w:kern w:val="0"/>
           <w:sz w:val="30"/>
@@ -4639,7 +4610,6 @@
       <w:r>
         <w:rPr>
           <w:rFonts w:ascii="Times New Roman" w:eastAsia="Times New Roman" w:hAnsi="Times New Roman" w:cs="Times New Roman"/>
-          <w:b/>
           <w:color w:val="auto"/>
           <w:kern w:val="0"/>
           <w:sz w:val="30"/>
@@ -4710,7 +4680,6 @@
       <w:r>
         <w:rPr>
           <w:rFonts w:ascii="Times New Roman" w:eastAsia="Times New Roman" w:hAnsi="Times New Roman" w:cs="Times New Roman"/>
-          <w:b/>
           <w:color w:val="auto"/>
           <w:kern w:val="0"/>
           <w:sz w:val="30"/>
@@ -4781,7 +4750,6 @@
       <w:r>
         <w:rPr>
           <w:rFonts w:ascii="Times New Roman" w:eastAsia="Times New Roman" w:hAnsi="Times New Roman" w:cs="Times New Roman"/>
-          <w:b/>
           <w:color w:val="auto"/>
           <w:kern w:val="0"/>
           <w:sz w:val="30"/>
@@ -4852,7 +4820,6 @@
       <w:r>
         <w:rPr>
           <w:rFonts w:ascii="Times New Roman" w:eastAsia="Times New Roman" w:hAnsi="Times New Roman" w:cs="Times New Roman"/>
-          <w:b/>
           <w:color w:val="auto"/>
           <w:kern w:val="0"/>
           <w:sz w:val="30"/>
@@ -4866,7 +4833,6 @@
       <w:r>
         <w:rPr>
           <w:rFonts w:ascii="Times New Roman" w:eastAsia="Times New Roman" w:hAnsi="Times New Roman" w:cs="Times New Roman"/>
-          <w:b/>
           <w:color w:val="auto"/>
           <w:kern w:val="0"/>
           <w:sz w:val="30"/>
@@ -4880,7 +4846,6 @@
       <w:r>
         <w:rPr>
           <w:rFonts w:ascii="Times New Roman" w:eastAsia="Times New Roman" w:hAnsi="Times New Roman" w:cs="Times New Roman"/>
-          <w:b/>
           <w:color w:val="auto"/>
           <w:kern w:val="0"/>
           <w:sz w:val="30"/>
@@ -4951,7 +4916,6 @@
       <w:r>
         <w:rPr>
           <w:rFonts w:ascii="Times New Roman" w:eastAsia="Times New Roman" w:hAnsi="Times New Roman" w:cs="Times New Roman"/>
-          <w:b/>
           <w:color w:val="auto"/>
           <w:kern w:val="0"/>
           <w:sz w:val="30"/>
@@ -5022,7 +4986,6 @@
       <w:r>
         <w:rPr>
           <w:rFonts w:ascii="Times New Roman" w:eastAsia="Times New Roman" w:hAnsi="Times New Roman" w:cs="Times New Roman"/>
-          <w:b/>
           <w:color w:val="auto"/>
           <w:kern w:val="0"/>
           <w:sz w:val="30"/>
@@ -5093,7 +5056,6 @@
       <w:r>
         <w:rPr>
           <w:rFonts w:ascii="Times New Roman" w:eastAsia="Times New Roman" w:hAnsi="Times New Roman" w:cs="Times New Roman"/>
-          <w:b/>
           <w:color w:val="auto"/>
           <w:kern w:val="0"/>
           <w:sz w:val="30"/>
@@ -5238,7 +5200,6 @@
         <w:jc w:val="center"/>
         <w:rPr>
           <w:rFonts w:ascii="Times New Roman" w:hAnsi="Times New Roman" w:cs="Times New Roman"/>
-          <w:b/>
           <w:color w:val="auto"/>
           <w:sz w:val="44"/>
           <w:szCs w:val="30"/>
@@ -5250,7 +5211,6 @@
         <w:jc w:val="center"/>
         <w:rPr>
           <w:rFonts w:ascii="Times New Roman" w:hAnsi="Times New Roman" w:cs="Times New Roman"/>
-          <w:b/>
           <w:color w:val="auto"/>
           <w:sz w:val="44"/>
           <w:szCs w:val="30"/>
@@ -5280,7 +5240,6 @@
       <w:r>
         <w:rPr>
           <w:rFonts w:ascii="Times New Roman" w:eastAsia="Times New Roman" w:hAnsi="Times New Roman" w:cs="Times New Roman"/>
-          <w:b/>
           <w:color w:val="auto"/>
           <w:spacing w:val="-9"/>
           <w:kern w:val="0"/>
@@ -5356,7 +5315,6 @@
       <w:r>
         <w:rPr>
           <w:rFonts w:ascii="Times New Roman" w:eastAsia="Times New Roman" w:hAnsi="Times New Roman" w:cs="Times New Roman"/>
-          <w:b/>
           <w:color w:val="auto"/>
           <w:spacing w:val="-9"/>
           <w:kern w:val="0"/>
@@ -5420,7 +5378,6 @@
       <w:r>
         <w:rPr>
           <w:rFonts w:ascii="Times New Roman" w:eastAsia="Times New Roman" w:hAnsi="Times New Roman" w:cs="Times New Roman"/>
-          <w:b/>
           <w:color w:val="auto"/>
           <w:spacing w:val="-9"/>
           <w:kern w:val="0"/>
@@ -5496,7 +5453,6 @@
       <w:r>
         <w:rPr>
           <w:rFonts w:ascii="Times New Roman" w:eastAsia="Times New Roman" w:hAnsi="Times New Roman" w:cs="Times New Roman"/>
-          <w:b/>
           <w:color w:val="auto"/>
           <w:spacing w:val="-9"/>
           <w:kern w:val="0"/>
@@ -5572,7 +5528,6 @@
       <w:r>
         <w:rPr>
           <w:rFonts w:ascii="Times New Roman" w:eastAsia="Times New Roman" w:hAnsi="Times New Roman" w:cs="Times New Roman"/>
-          <w:b/>
           <w:color w:val="auto"/>
           <w:spacing w:val="-9"/>
           <w:kern w:val="0"/>
@@ -5648,7 +5603,6 @@
       <w:r>
         <w:rPr>
           <w:rFonts w:ascii="Times New Roman" w:eastAsia="Times New Roman" w:hAnsi="Times New Roman" w:cs="Times New Roman"/>
-          <w:b/>
           <w:color w:val="auto"/>
           <w:spacing w:val="-9"/>
           <w:kern w:val="0"/>
@@ -5724,7 +5678,6 @@
       <w:r>
         <w:rPr>
           <w:rFonts w:ascii="Times New Roman" w:eastAsia="Times New Roman" w:hAnsi="Times New Roman" w:cs="Times New Roman"/>
-          <w:b/>
           <w:color w:val="auto"/>
           <w:spacing w:val="-9"/>
           <w:kern w:val="0"/>
@@ -5800,7 +5753,6 @@
       <w:r>
         <w:rPr>
           <w:rFonts w:ascii="Times New Roman" w:eastAsia="Times New Roman" w:hAnsi="Times New Roman" w:cs="Times New Roman"/>
-          <w:b/>
           <w:color w:val="auto"/>
           <w:spacing w:val="-9"/>
           <w:kern w:val="0"/>
@@ -5907,7 +5859,6 @@
         <w:jc w:val="center"/>
         <w:rPr>
           <w:rFonts w:ascii="Times New Roman" w:hAnsi="Times New Roman" w:cs="Times New Roman"/>
-          <w:b/>
           <w:color w:val="auto"/>
           <w:sz w:val="44"/>
           <w:szCs w:val="30"/>
@@ -5936,7 +5887,6 @@
       <w:r>
         <w:rPr>
           <w:rFonts w:ascii="Times New Roman" w:eastAsia="Times New Roman" w:hAnsi="Times New Roman" w:cs="Times New Roman"/>
-          <w:b/>
           <w:color w:val="auto"/>
           <w:kern w:val="0"/>
           <w:sz w:val="30"/>
@@ -5996,7 +5946,6 @@
       <w:r>
         <w:rPr>
           <w:rFonts w:ascii="Times New Roman" w:eastAsia="Times New Roman" w:hAnsi="Times New Roman" w:cs="Times New Roman"/>
-          <w:b/>
           <w:color w:val="auto"/>
           <w:kern w:val="0"/>
           <w:sz w:val="30"/>
@@ -6011,7 +5960,6 @@
       <w:r>
         <w:rPr>
           <w:rFonts w:ascii="Times New Roman" w:eastAsia="Times New Roman" w:hAnsi="Times New Roman" w:cs="Times New Roman"/>
-          <w:b/>
           <w:color w:val="auto"/>
           <w:kern w:val="0"/>
           <w:sz w:val="30"/>
@@ -6025,7 +5973,6 @@
       <w:r>
         <w:rPr>
           <w:rFonts w:ascii="Times New Roman" w:eastAsia="Times New Roman" w:hAnsi="Times New Roman" w:cs="Times New Roman"/>
-          <w:b/>
           <w:color w:val="auto"/>
           <w:kern w:val="0"/>
           <w:sz w:val="30"/>
@@ -6096,7 +6043,6 @@
       <w:r>
         <w:rPr>
           <w:rFonts w:ascii="Times New Roman" w:eastAsia="Times New Roman" w:hAnsi="Times New Roman" w:cs="Times New Roman"/>
-          <w:b/>
           <w:color w:val="auto"/>
           <w:kern w:val="0"/>
           <w:sz w:val="30"/>
@@ -6156,7 +6102,6 @@
       <w:r>
         <w:rPr>
           <w:rFonts w:ascii="Times New Roman" w:eastAsia="Times New Roman" w:hAnsi="Times New Roman" w:cs="Times New Roman"/>
-          <w:b/>
           <w:color w:val="auto"/>
           <w:kern w:val="0"/>
           <w:sz w:val="30"/>
@@ -6204,8 +6149,6 @@
         </w:rPr>
         <w:t>1991 e 1992</w:t>
       </w:r>
-      <w:bookmarkStart w:id="11" w:name="_GoBack"/>
-      <w:bookmarkEnd w:id="11"/>
     </w:p>
     <w:p>
       <w:pPr>
@@ -6229,7 +6172,6 @@
       <w:r>
         <w:rPr>
           <w:rFonts w:ascii="Times New Roman" w:eastAsia="Times New Roman" w:hAnsi="Times New Roman" w:cs="Times New Roman"/>
-          <w:b/>
           <w:color w:val="auto"/>
           <w:kern w:val="0"/>
           <w:sz w:val="30"/>
@@ -6300,7 +6242,6 @@
       <w:r>
         <w:rPr>
           <w:rFonts w:ascii="Times New Roman" w:eastAsia="Times New Roman" w:hAnsi="Times New Roman" w:cs="Times New Roman"/>
-          <w:b/>
           <w:color w:val="auto"/>
           <w:kern w:val="0"/>
           <w:sz w:val="30"/>
@@ -6371,7 +6312,6 @@
       <w:r>
         <w:rPr>
           <w:rFonts w:ascii="Times New Roman" w:eastAsia="Times New Roman" w:hAnsi="Times New Roman" w:cs="Times New Roman"/>
-          <w:b/>
           <w:color w:val="auto"/>
           <w:kern w:val="0"/>
           <w:sz w:val="30"/>
@@ -6442,7 +6382,6 @@
       <w:r>
         <w:rPr>
           <w:rFonts w:ascii="Times New Roman" w:eastAsia="Times New Roman" w:hAnsi="Times New Roman" w:cs="Times New Roman"/>
-          <w:b/>
           <w:color w:val="auto"/>
           <w:kern w:val="0"/>
           <w:sz w:val="30"/>
@@ -6513,7 +6452,6 @@
       <w:r>
         <w:rPr>
           <w:rFonts w:ascii="Times New Roman" w:eastAsia="Times New Roman" w:hAnsi="Times New Roman" w:cs="Times New Roman"/>
-          <w:b/>
           <w:color w:val="auto"/>
           <w:kern w:val="0"/>
           <w:sz w:val="30"/>
@@ -6580,10 +6518,28 @@
     </w:p>
     <w:p>
       <w:pPr>
-        <w:rPr>
-          <w:rFonts w:ascii="Times New Roman" w:hAnsi="Times New Roman" w:cs="Times New Roman"/>
-        </w:rPr>
-      </w:pPr>
+        <w:spacing w:after="160" w:line="259" w:lineRule="auto"/>
+        <w:ind w:left="0" w:firstLine="0"/>
+        <w:jc w:val="left"/>
+        <w:rPr>
+          <w:rFonts w:ascii="Times New Roman" w:hAnsi="Times New Roman" w:cs="Times New Roman"/>
+        </w:rPr>
+      </w:pPr>
+      <w:r>
+        <w:rPr>
+          <w:rFonts w:ascii="Times New Roman" w:hAnsi="Times New Roman" w:cs="Times New Roman"/>
+        </w:rPr>
+        <w:br w:type="page"/>
+      </w:r>
+    </w:p>
+    <w:p>
+      <w:pPr>
+        <w:rPr>
+          <w:rFonts w:ascii="Times New Roman" w:hAnsi="Times New Roman" w:cs="Times New Roman"/>
+        </w:rPr>
+      </w:pPr>
+      <w:bookmarkStart w:id="11" w:name="_GoBack"/>
+      <w:bookmarkEnd w:id="11"/>
     </w:p>
     <w:p>
       <w:pPr>
@@ -7693,6 +7649,7 @@
   <w:style w:type="character" w:default="1" w:styleId="Fontepargpadro">
     <w:name w:val="Default Paragraph Font"/>
     <w:uiPriority w:val="1"/>
+    <w:semiHidden/>
     <w:unhideWhenUsed/>
   </w:style>
   <w:style w:type="table" w:default="1" w:styleId="Tabelanormal">
@@ -8162,7 +8119,7 @@
 </file>
 
 <file path=customXml/itemProps1.xml><?xml version="1.0" encoding="utf-8"?>
-<ds:datastoreItem xmlns:ds="http://schemas.openxmlformats.org/officeDocument/2006/customXml" ds:itemID="{FD809D57-78E2-43C1-BD82-270663133FD5}">
+<ds:datastoreItem xmlns:ds="http://schemas.openxmlformats.org/officeDocument/2006/customXml" ds:itemID="{BCB39C5B-1BB2-46CA-BD03-91FA774701B5}">
   <ds:schemaRefs>
     <ds:schemaRef ds:uri="http://schemas.openxmlformats.org/officeDocument/2006/bibliography"/>
   </ds:schemaRefs>

</xml_diff>